<commit_message>
second upload on 2019/01/17
</commit_message>
<xml_diff>
--- a/mongodb.docx
+++ b/mongodb.docx
@@ -192,11 +192,6 @@
     </w:p>
     <w:p/>
     <w:p>
-      <w:pPr>
-        <w:rPr>
-          <w:rFonts w:hint="eastAsia"/>
-        </w:rPr>
-      </w:pPr>
       <w:proofErr w:type="spellStart"/>
       <w:r>
         <w:t>ps</w:t>
@@ -227,13 +222,7 @@
       </w:r>
     </w:p>
     <w:p/>
-    <w:p>
-      <w:pPr>
-        <w:rPr>
-          <w:rFonts w:hint="eastAsia"/>
-        </w:rPr>
-      </w:pPr>
-    </w:p>
+    <w:p/>
     <w:p>
       <w:pPr>
         <w:ind w:firstLine="500"/>
@@ -327,11 +316,6 @@
       </w:r>
     </w:p>
     <w:p>
-      <w:pPr>
-        <w:rPr>
-          <w:rFonts w:hint="eastAsia"/>
-        </w:rPr>
-      </w:pPr>
       <w:r>
         <w:rPr>
           <w:rFonts w:hint="eastAsia"/>
@@ -686,11 +670,6 @@
     </w:p>
     <w:p/>
     <w:p>
-      <w:pPr>
-        <w:rPr>
-          <w:rFonts w:hint="eastAsia"/>
-        </w:rPr>
-      </w:pPr>
       <w:r>
         <w:rPr>
           <w:rFonts w:hint="eastAsia"/>
@@ -713,19 +692,7 @@
         <w:rPr>
           <w:rFonts w:hint="eastAsia"/>
         </w:rPr>
-        <w:t>测出之后</w:t>
-      </w:r>
-      <w:r>
-        <w:rPr>
-          <w:rFonts w:hint="eastAsia"/>
-        </w:rPr>
-        <w:t>需要</w:t>
-      </w:r>
-      <w:r>
-        <w:rPr>
-          <w:rFonts w:hint="eastAsia"/>
-        </w:rPr>
-        <w:t>控制的对每一个集群的查询量。</w:t>
+        <w:t>测出之后需要控制的对每一个集群的查询量。</w:t>
       </w:r>
       <w:r>
         <w:rPr>
@@ -744,6 +711,122 @@
           <w:rFonts w:hint="eastAsia"/>
         </w:rPr>
         <w:t>因此</w:t>
+      </w:r>
+      <w:r>
+        <w:rPr>
+          <w:rFonts w:hint="eastAsia"/>
+        </w:rPr>
+        <w:t>高峰滞后。</w:t>
+      </w:r>
+    </w:p>
+    <w:p/>
+    <w:p>
+      <w:pPr>
+        <w:rPr>
+          <w:rFonts w:hint="eastAsia"/>
+        </w:rPr>
+      </w:pPr>
+      <w:r>
+        <w:rPr>
+          <w:rFonts w:hint="eastAsia"/>
+        </w:rPr>
+        <w:t>查询</w:t>
+      </w:r>
+      <w:r>
+        <w:rPr>
+          <w:rFonts w:hint="eastAsia"/>
+        </w:rPr>
+        <w:t>3</w:t>
+      </w:r>
+      <w:r>
+        <w:rPr>
+          <w:rFonts w:hint="eastAsia"/>
+        </w:rPr>
+        <w:t>天内与</w:t>
+      </w:r>
+      <w:r>
+        <w:t>3</w:t>
+      </w:r>
+      <w:r>
+        <w:rPr>
+          <w:rFonts w:hint="eastAsia"/>
+        </w:rPr>
+        <w:t>天外的字段，是没有索引的。查询</w:t>
+      </w:r>
+      <w:r>
+        <w:rPr>
+          <w:rFonts w:hint="eastAsia"/>
+        </w:rPr>
+        <w:t>3</w:t>
+      </w:r>
+      <w:r>
+        <w:rPr>
+          <w:rFonts w:hint="eastAsia"/>
+        </w:rPr>
+        <w:t>天内或者是</w:t>
+      </w:r>
+      <w:r>
+        <w:rPr>
+          <w:rFonts w:hint="eastAsia"/>
+        </w:rPr>
+        <w:t>7</w:t>
+      </w:r>
+      <w:r>
+        <w:rPr>
+          <w:rFonts w:hint="eastAsia"/>
+        </w:rPr>
+        <w:t>天内，都是</w:t>
+      </w:r>
+      <w:r>
+        <w:rPr>
+          <w:rFonts w:hint="eastAsia"/>
+        </w:rPr>
+        <w:t>Collection</w:t>
+      </w:r>
+      <w:r>
+        <w:t xml:space="preserve"> Scan Stage</w:t>
+      </w:r>
+      <w:r>
+        <w:rPr>
+          <w:rFonts w:hint="eastAsia"/>
+        </w:rPr>
+        <w:t>，速度都是</w:t>
+      </w:r>
+      <w:r>
+        <w:rPr>
+          <w:rFonts w:hint="eastAsia"/>
+        </w:rPr>
+        <w:t>3</w:t>
+      </w:r>
+      <w:r>
+        <w:rPr>
+          <w:rFonts w:hint="eastAsia"/>
+        </w:rPr>
+        <w:t>分钟，但是如果查询</w:t>
+      </w:r>
+      <w:r>
+        <w:rPr>
+          <w:rFonts w:hint="eastAsia"/>
+        </w:rPr>
+        <w:t>3</w:t>
+      </w:r>
+      <w:r>
+        <w:rPr>
+          <w:rFonts w:hint="eastAsia"/>
+        </w:rPr>
+        <w:t>天外的，因为数据量的问题（导致</w:t>
+      </w:r>
+      <w:r>
+        <w:rPr>
+          <w:rFonts w:hint="eastAsia"/>
+        </w:rPr>
+        <w:t>cache</w:t>
+      </w:r>
+      <w:r>
+        <w:rPr>
+          <w:rFonts w:hint="eastAsia"/>
+        </w:rPr>
+        <w:t>替换、数据读取等耗时</w:t>
       </w:r>
       <w:bookmarkStart w:id="0" w:name="_GoBack"/>
       <w:bookmarkEnd w:id="0"/>
@@ -751,7 +834,169 @@
         <w:rPr>
           <w:rFonts w:hint="eastAsia"/>
         </w:rPr>
-        <w:t>高峰滞后。</w:t>
+        <w:t>），导致查询时间需要</w:t>
+      </w:r>
+      <w:r>
+        <w:rPr>
+          <w:rFonts w:hint="eastAsia"/>
+        </w:rPr>
+        <w:t>1</w:t>
+      </w:r>
+      <w:r>
+        <w:t>0+</w:t>
+      </w:r>
+      <w:r>
+        <w:rPr>
+          <w:rFonts w:hint="eastAsia"/>
+        </w:rPr>
+        <w:t>分钟。</w:t>
+      </w:r>
+    </w:p>
+    <w:p>
+      <w:r>
+        <w:rPr>
+          <w:rFonts w:hint="eastAsia"/>
+        </w:rPr>
+        <w:t>大量并发全表扫描请求的过来导致</w:t>
+      </w:r>
+      <w:r>
+        <w:rPr>
+          <w:rFonts w:hint="eastAsia"/>
+        </w:rPr>
+        <w:t>mongo</w:t>
+      </w:r>
+      <w:r>
+        <w:rPr>
+          <w:rFonts w:hint="eastAsia"/>
+        </w:rPr>
+        <w:t>的</w:t>
+      </w:r>
+      <w:r>
+        <w:rPr>
+          <w:rFonts w:hint="eastAsia"/>
+        </w:rPr>
+        <w:t>cache</w:t>
+      </w:r>
+      <w:r>
+        <w:rPr>
+          <w:rFonts w:hint="eastAsia"/>
+        </w:rPr>
+        <w:t>利用率到了瓶颈，导致用户线程也阻塞在淘汰</w:t>
+      </w:r>
+      <w:r>
+        <w:rPr>
+          <w:rFonts w:hint="eastAsia"/>
+        </w:rPr>
+        <w:t>cache</w:t>
+      </w:r>
+      <w:r>
+        <w:rPr>
+          <w:rFonts w:hint="eastAsia"/>
+        </w:rPr>
+        <w:t>上面，所以</w:t>
+      </w:r>
+      <w:proofErr w:type="spellStart"/>
+      <w:r>
+        <w:rPr>
+          <w:rFonts w:hint="eastAsia"/>
+        </w:rPr>
+        <w:t>getMore</w:t>
+      </w:r>
+      <w:proofErr w:type="spellEnd"/>
+      <w:r>
+        <w:rPr>
+          <w:rFonts w:hint="eastAsia"/>
+        </w:rPr>
+        <w:t>整体被拖慢了。解决方法：</w:t>
+      </w:r>
+      <w:r>
+        <w:rPr>
+          <w:rFonts w:hint="eastAsia"/>
+        </w:rPr>
+        <w:t xml:space="preserve">1. </w:t>
+      </w:r>
+      <w:r>
+        <w:rPr>
+          <w:rFonts w:hint="eastAsia"/>
+        </w:rPr>
+        <w:t>加机器，分散压力</w:t>
+      </w:r>
+      <w:r>
+        <w:rPr>
+          <w:rFonts w:hint="eastAsia"/>
+        </w:rPr>
+        <w:t xml:space="preserve"> 2. </w:t>
+      </w:r>
+      <w:r>
+        <w:rPr>
+          <w:rFonts w:hint="eastAsia"/>
+        </w:rPr>
+        <w:t>离线以较低的</w:t>
+      </w:r>
+      <w:r>
+        <w:rPr>
+          <w:rFonts w:hint="eastAsia"/>
+        </w:rPr>
+        <w:lastRenderedPageBreak/>
+        <w:t>并发度跑出每天的数据</w:t>
+      </w:r>
+      <w:r>
+        <w:rPr>
+          <w:rFonts w:hint="eastAsia"/>
+        </w:rPr>
+        <w:t xml:space="preserve"> 3. </w:t>
+      </w:r>
+      <w:r>
+        <w:rPr>
+          <w:rFonts w:hint="eastAsia"/>
+        </w:rPr>
+        <w:t>全表扫描的模式改变，不要以三天内，三天外区分，业务以空条件扫描表，自己在业务代码里面做过滤啥的</w:t>
+      </w:r>
+      <w:r>
+        <w:rPr>
+          <w:rFonts w:hint="eastAsia"/>
+        </w:rPr>
+        <w:t xml:space="preserve"> 4 </w:t>
+      </w:r>
+      <w:r>
+        <w:rPr>
+          <w:rFonts w:hint="eastAsia"/>
+        </w:rPr>
+        <w:t>迁移到</w:t>
+      </w:r>
+      <w:proofErr w:type="spellStart"/>
+      <w:r>
+        <w:rPr>
+          <w:rFonts w:hint="eastAsia"/>
+        </w:rPr>
+        <w:t>mysql</w:t>
+      </w:r>
+      <w:proofErr w:type="spellEnd"/>
+      <w:r>
+        <w:rPr>
+          <w:rFonts w:hint="eastAsia"/>
+        </w:rPr>
+        <w:t>这种支持</w:t>
+      </w:r>
+      <w:proofErr w:type="spellStart"/>
+      <w:r>
+        <w:rPr>
+          <w:rFonts w:hint="eastAsia"/>
+        </w:rPr>
+        <w:t>sql_no_cache</w:t>
+      </w:r>
+      <w:proofErr w:type="spellEnd"/>
+      <w:r>
+        <w:rPr>
+          <w:rFonts w:hint="eastAsia"/>
+        </w:rPr>
+        <w:t>的存储</w:t>
+      </w:r>
+      <w:r>
+        <w:rPr>
+          <w:rFonts w:hint="eastAsia"/>
+        </w:rPr>
+        <w:t>。</w:t>
       </w:r>
     </w:p>
     <w:p>
@@ -839,7 +1084,6 @@
         <w:ind w:left="500" w:firstLine="500"/>
       </w:pPr>
       <w:r>
-        <w:lastRenderedPageBreak/>
         <w:t xml:space="preserve">       </w:t>
       </w:r>
       <w:proofErr w:type="gramStart"/>
@@ -934,9 +1178,6 @@
     <w:p>
       <w:pPr>
         <w:ind w:left="500" w:firstLine="500"/>
-        <w:rPr>
-          <w:rFonts w:hint="eastAsia"/>
-        </w:rPr>
       </w:pPr>
       <w:r>
         <w:t>)</w:t>
@@ -995,11 +1236,6 @@
       </w:r>
     </w:p>
     <w:p>
-      <w:pPr>
-        <w:rPr>
-          <w:rFonts w:hint="eastAsia"/>
-        </w:rPr>
-      </w:pPr>
       <w:r>
         <w:tab/>
       </w:r>
@@ -1050,13 +1286,7 @@
         <w:t>的位置</w:t>
       </w:r>
     </w:p>
-    <w:p>
-      <w:pPr>
-        <w:rPr>
-          <w:rFonts w:hint="eastAsia"/>
-        </w:rPr>
-      </w:pPr>
-    </w:p>
+    <w:p/>
     <w:p>
       <w:pPr>
         <w:widowControl/>
@@ -1231,21 +1461,15 @@
         <w:t xml:space="preserve"> */</w:t>
       </w:r>
     </w:p>
-    <w:p>
-      <w:pPr>
-        <w:rPr>
-          <w:rFonts w:hint="eastAsia"/>
-        </w:rPr>
-      </w:pPr>
-    </w:p>
     <w:p/>
     <w:p/>
+    <w:p/>
     <w:p>
       <w:pPr>
         <w:widowControl/>
         <w:jc w:val="left"/>
         <w:rPr>
-          <w:rFonts w:ascii="宋体" w:eastAsia="宋体" w:hAnsi="宋体" w:cs="宋体" w:hint="eastAsia"/>
+          <w:rFonts w:ascii="宋体" w:eastAsia="宋体" w:hAnsi="宋体" w:cs="宋体"/>
           <w:kern w:val="0"/>
           <w:sz w:val="24"/>
         </w:rPr>
@@ -1318,11 +1542,6 @@
       </w:r>
     </w:p>
     <w:p>
-      <w:pPr>
-        <w:rPr>
-          <w:rFonts w:hint="eastAsia"/>
-        </w:rPr>
-      </w:pPr>
       <w:r>
         <w:rPr>
           <w:rFonts w:hint="eastAsia"/>
@@ -1354,13 +1573,7 @@
         <w:t>stage</w:t>
       </w:r>
     </w:p>
-    <w:p>
-      <w:pPr>
-        <w:rPr>
-          <w:rFonts w:hint="eastAsia"/>
-        </w:rPr>
-      </w:pPr>
-    </w:p>
+    <w:p/>
     <w:p>
       <w:pPr>
         <w:ind w:firstLine="500"/>
@@ -1578,6 +1791,7 @@
         <w:rPr>
           <w:noProof/>
         </w:rPr>
+        <w:lastRenderedPageBreak/>
         <w:drawing>
           <wp:inline distT="0" distB="0" distL="114300" distR="114300">
             <wp:extent cx="5481955" cy="2006600"/>
@@ -1714,11 +1928,7 @@
         <w:t>insert</w:t>
       </w:r>
       <w:r>
-        <w:t>直接插入数据</w:t>
-      </w:r>
-      <w:r>
-        <w:lastRenderedPageBreak/>
-        <w:t>库，其效率甚至比关系型数据库还要高。</w:t>
+        <w:t>直接插入数据库，其效率甚至比关系型数据库还要高。</w:t>
       </w:r>
     </w:p>
     <w:p/>

</xml_diff>